<commit_message>
🚀 Update Nginx configuration and add Docker Compose files for proxy
</commit_message>
<xml_diff>
--- a/docker/nginx-deployment/DT4H_Data_Ingestion_Suite_Deployment_Guideline-nginx.docx
+++ b/docker/nginx-deployment/DT4H_Data_Ingestion_Suite_Deployment_Guideline-nginx.docx
@@ -1,6 +1,6 @@
 
 <file path=word/document.xml><?xml version="1.0" encoding="utf-8"?>
-<w:document xmlns:wpc="http://schemas.microsoft.com/office/word/2010/wordprocessingCanvas" xmlns:cx="http://schemas.microsoft.com/office/drawing/2014/chartex" xmlns:cx1="http://schemas.microsoft.com/office/drawing/2015/9/8/chartex" xmlns:cx2="http://schemas.microsoft.com/office/drawing/2015/10/21/chartex" xmlns:cx3="http://schemas.microsoft.com/office/drawing/2016/5/9/chartex" xmlns:cx4="http://schemas.microsoft.com/office/drawing/2016/5/10/chartex" xmlns:cx5="http://schemas.microsoft.com/office/drawing/2016/5/11/chartex" xmlns:cx6="http://schemas.microsoft.com/office/drawing/2016/5/12/chartex" xmlns:cx7="http://schemas.microsoft.com/office/drawing/2016/5/13/chartex" xmlns:cx8="http://schemas.microsoft.com/office/drawing/2016/5/14/chartex" xmlns:mc="http://schemas.openxmlformats.org/markup-compatibility/2006" xmlns:aink="http://schemas.microsoft.com/office/drawing/2016/ink" xmlns:am3d="http://schemas.microsoft.com/office/drawing/2017/model3d" xmlns:o="urn:schemas-microsoft-com:office:office" xmlns:oel="http://schemas.microsoft.com/office/2019/extlst" xmlns:r="http://schemas.openxmlformats.org/officeDocument/2006/relationships" xmlns:m="http://schemas.openxmlformats.org/officeDocument/2006/math" xmlns:v="urn:schemas-microsoft-com:vml" xmlns:wp14="http://schemas.microsoft.com/office/word/2010/wordprocessingDrawing" xmlns:wp="http://schemas.openxmlformats.org/drawingml/2006/wordprocessingDrawing" xmlns:w10="urn:schemas-microsoft-com:office:word" xmlns:w="http://schemas.openxmlformats.org/wordprocessingml/2006/main" xmlns:w14="http://schemas.microsoft.com/office/word/2010/wordml" xmlns:w15="http://schemas.microsoft.com/office/word/2012/wordml" xmlns:w16cex="http://schemas.microsoft.com/office/word/2018/wordml/cex" xmlns:w16cid="http://schemas.microsoft.com/office/word/2016/wordml/cid" xmlns:w16="http://schemas.microsoft.com/office/word/2018/wordml" xmlns:w16sdtdh="http://schemas.microsoft.com/office/word/2020/wordml/sdtdatahash" xmlns:w16se="http://schemas.microsoft.com/office/word/2015/wordml/symex" xmlns:wpg="http://schemas.microsoft.com/office/word/2010/wordprocessingGroup" xmlns:wpi="http://schemas.microsoft.com/office/word/2010/wordprocessingInk" xmlns:wne="http://schemas.microsoft.com/office/word/2006/wordml" xmlns:wps="http://schemas.microsoft.com/office/word/2010/wordprocessingShape" mc:Ignorable="w14 w15 w16se w16cid w16 w16cex w16sdtdh wp14">
+<w:document xmlns:wpc="http://schemas.microsoft.com/office/word/2010/wordprocessingCanvas" xmlns:cx="http://schemas.microsoft.com/office/drawing/2014/chartex" xmlns:cx1="http://schemas.microsoft.com/office/drawing/2015/9/8/chartex" xmlns:cx2="http://schemas.microsoft.com/office/drawing/2015/10/21/chartex" xmlns:cx3="http://schemas.microsoft.com/office/drawing/2016/5/9/chartex" xmlns:cx4="http://schemas.microsoft.com/office/drawing/2016/5/10/chartex" xmlns:cx5="http://schemas.microsoft.com/office/drawing/2016/5/11/chartex" xmlns:cx6="http://schemas.microsoft.com/office/drawing/2016/5/12/chartex" xmlns:cx7="http://schemas.microsoft.com/office/drawing/2016/5/13/chartex" xmlns:cx8="http://schemas.microsoft.com/office/drawing/2016/5/14/chartex" xmlns:mc="http://schemas.openxmlformats.org/markup-compatibility/2006" xmlns:aink="http://schemas.microsoft.com/office/drawing/2016/ink" xmlns:am3d="http://schemas.microsoft.com/office/drawing/2017/model3d" xmlns:o="urn:schemas-microsoft-com:office:office" xmlns:oel="http://schemas.microsoft.com/office/2019/extlst" xmlns:r="http://schemas.openxmlformats.org/officeDocument/2006/relationships" xmlns:m="http://schemas.openxmlformats.org/officeDocument/2006/math" xmlns:v="urn:schemas-microsoft-com:vml" xmlns:wp14="http://schemas.microsoft.com/office/word/2010/wordprocessingDrawing" xmlns:wp="http://schemas.openxmlformats.org/drawingml/2006/wordprocessingDrawing" xmlns:w10="urn:schemas-microsoft-com:office:word" xmlns:w="http://schemas.openxmlformats.org/wordprocessingml/2006/main" xmlns:w14="http://schemas.microsoft.com/office/word/2010/wordml" xmlns:w15="http://schemas.microsoft.com/office/word/2012/wordml" xmlns:w16cex="http://schemas.microsoft.com/office/word/2018/wordml/cex" xmlns:w16cid="http://schemas.microsoft.com/office/word/2016/wordml/cid" xmlns:w16="http://schemas.microsoft.com/office/word/2018/wordml" xmlns:w16du="http://schemas.microsoft.com/office/word/2023/wordml/word16du" xmlns:w16sdtdh="http://schemas.microsoft.com/office/word/2020/wordml/sdtdatahash" xmlns:w16se="http://schemas.microsoft.com/office/word/2015/wordml/symex" xmlns:wpg="http://schemas.microsoft.com/office/word/2010/wordprocessingGroup" xmlns:wpi="http://schemas.microsoft.com/office/word/2010/wordprocessingInk" xmlns:wne="http://schemas.microsoft.com/office/word/2006/wordml" xmlns:wps="http://schemas.microsoft.com/office/word/2010/wordprocessingShape" mc:Ignorable="w14 w15 w16se w16cid w16 w16cex w16sdtdh w16du wp14">
   <w:body>
     <w:p>
       <w:pPr>
@@ -33,334 +33,6 @@
       <w:r>
         <w:t>Docker</w:t>
       </w:r>
-    </w:p>
-    <w:p>
-      <w:pPr>
-        <w:pStyle w:val="Heading1"/>
-      </w:pPr>
-      <w:r>
-        <w:t xml:space="preserve">Running </w:t>
-      </w:r>
-      <w:r>
-        <w:t>B</w:t>
-      </w:r>
-      <w:r>
-        <w:t xml:space="preserve">ehind </w:t>
-      </w:r>
-      <w:r>
-        <w:t>N</w:t>
-      </w:r>
-      <w:r>
-        <w:t xml:space="preserve">ginx </w:t>
-      </w:r>
-      <w:r>
-        <w:t>C</w:t>
-      </w:r>
-      <w:r>
-        <w:t>onfiguration</w:t>
-      </w:r>
-    </w:p>
-    <w:p>
-      <w:pPr>
-        <w:pStyle w:val="ListParagraph"/>
-        <w:numPr>
-          <w:ilvl w:val="0"/>
-          <w:numId w:val="5"/>
-        </w:numPr>
-      </w:pPr>
-      <w:r>
-        <w:t>The current deployment has been tested and worked successfully with nginx. If your host machine is running nginx, please use the following configuration for deployment. If nginx is not being used, please contact us:</w:t>
-      </w:r>
-    </w:p>
-    <w:p>
-      <w:pPr>
-        <w:pStyle w:val="ListParagraph"/>
-      </w:pPr>
-    </w:p>
-    <w:p>
-      <w:pPr>
-        <w:pStyle w:val="ListParagraph"/>
-        <w:numPr>
-          <w:ilvl w:val="1"/>
-          <w:numId w:val="5"/>
-        </w:numPr>
-      </w:pPr>
-      <w:r>
-        <w:t>location /dt4h/tofhir/</w:t>
-      </w:r>
-      <w:proofErr w:type="spellStart"/>
-      <w:r>
-        <w:t>api</w:t>
-      </w:r>
-      <w:proofErr w:type="spellEnd"/>
-      <w:r>
-        <w:t xml:space="preserve"> {</w:t>
-      </w:r>
-    </w:p>
-    <w:p>
-      <w:pPr>
-        <w:pStyle w:val="ListParagraph"/>
-      </w:pPr>
-      <w:r>
-        <w:t xml:space="preserve">    </w:t>
-      </w:r>
-      <w:r>
-        <w:tab/>
-      </w:r>
-      <w:r>
-        <w:tab/>
-      </w:r>
-      <w:proofErr w:type="spellStart"/>
-      <w:r>
-        <w:t>proxy_pass</w:t>
-      </w:r>
-      <w:proofErr w:type="spellEnd"/>
-      <w:r>
-        <w:t xml:space="preserve"> </w:t>
-      </w:r>
-      <w:proofErr w:type="gramStart"/>
-      <w:r>
-        <w:t>http://127.0.0.1:6085/tofhir;</w:t>
-      </w:r>
-      <w:proofErr w:type="gramEnd"/>
-    </w:p>
-    <w:p>
-      <w:pPr>
-        <w:pStyle w:val="ListParagraph"/>
-      </w:pPr>
-      <w:r>
-        <w:t xml:space="preserve">  </w:t>
-      </w:r>
-      <w:r>
-        <w:tab/>
-      </w:r>
-      <w:r>
-        <w:tab/>
-      </w:r>
-      <w:proofErr w:type="spellStart"/>
-      <w:r>
-        <w:t>proxy_set_header</w:t>
-      </w:r>
-      <w:proofErr w:type="spellEnd"/>
-      <w:r>
-        <w:t xml:space="preserve"> Host $</w:t>
-      </w:r>
-      <w:proofErr w:type="gramStart"/>
-      <w:r>
-        <w:t>host;</w:t>
-      </w:r>
-      <w:proofErr w:type="gramEnd"/>
-    </w:p>
-    <w:p>
-      <w:pPr>
-        <w:pStyle w:val="ListParagraph"/>
-        <w:ind w:left="1440" w:firstLine="720"/>
-      </w:pPr>
-      <w:proofErr w:type="spellStart"/>
-      <w:r>
-        <w:t>proxy_set_header</w:t>
-      </w:r>
-      <w:proofErr w:type="spellEnd"/>
-      <w:r>
-        <w:t xml:space="preserve"> X-Real-IP $</w:t>
-      </w:r>
-      <w:proofErr w:type="spellStart"/>
-      <w:r>
-        <w:t>remote_</w:t>
-      </w:r>
-      <w:proofErr w:type="gramStart"/>
-      <w:r>
-        <w:t>addr</w:t>
-      </w:r>
-      <w:proofErr w:type="spellEnd"/>
-      <w:r>
-        <w:t>;</w:t>
-      </w:r>
-      <w:proofErr w:type="gramEnd"/>
-    </w:p>
-    <w:p>
-      <w:pPr>
-        <w:ind w:left="720" w:firstLine="720"/>
-      </w:pPr>
-      <w:r>
-        <w:t>}</w:t>
-      </w:r>
-    </w:p>
-    <w:p>
-      <w:pPr>
-        <w:pStyle w:val="ListParagraph"/>
-        <w:ind w:firstLine="720"/>
-      </w:pPr>
-      <w:r>
-        <w:t>location /dt4h/tofhir {</w:t>
-      </w:r>
-    </w:p>
-    <w:p>
-      <w:pPr>
-        <w:pStyle w:val="ListParagraph"/>
-      </w:pPr>
-      <w:r>
-        <w:t xml:space="preserve">  </w:t>
-      </w:r>
-      <w:r>
-        <w:tab/>
-      </w:r>
-      <w:r>
-        <w:tab/>
-      </w:r>
-      <w:proofErr w:type="spellStart"/>
-      <w:r>
-        <w:t>proxy_pass</w:t>
-      </w:r>
-      <w:proofErr w:type="spellEnd"/>
-      <w:r>
-        <w:t xml:space="preserve"> </w:t>
-      </w:r>
-      <w:proofErr w:type="gramStart"/>
-      <w:r>
-        <w:t>http://127.0.0.1:6082/;</w:t>
-      </w:r>
-      <w:proofErr w:type="gramEnd"/>
-    </w:p>
-    <w:p>
-      <w:pPr>
-        <w:pStyle w:val="ListParagraph"/>
-      </w:pPr>
-      <w:r>
-        <w:t xml:space="preserve">  </w:t>
-      </w:r>
-      <w:r>
-        <w:tab/>
-      </w:r>
-      <w:r>
-        <w:tab/>
-      </w:r>
-      <w:proofErr w:type="spellStart"/>
-      <w:r>
-        <w:t>proxy_set_header</w:t>
-      </w:r>
-      <w:proofErr w:type="spellEnd"/>
-      <w:r>
-        <w:t xml:space="preserve"> Host $</w:t>
-      </w:r>
-      <w:proofErr w:type="gramStart"/>
-      <w:r>
-        <w:t>host;</w:t>
-      </w:r>
-      <w:proofErr w:type="gramEnd"/>
-    </w:p>
-    <w:p>
-      <w:pPr>
-        <w:pStyle w:val="ListParagraph"/>
-      </w:pPr>
-      <w:r>
-        <w:t xml:space="preserve">  </w:t>
-      </w:r>
-      <w:r>
-        <w:tab/>
-      </w:r>
-      <w:r>
-        <w:tab/>
-      </w:r>
-      <w:proofErr w:type="spellStart"/>
-      <w:r>
-        <w:t>proxy_set_header</w:t>
-      </w:r>
-      <w:proofErr w:type="spellEnd"/>
-      <w:r>
-        <w:t xml:space="preserve"> X-Real-IP $</w:t>
-      </w:r>
-      <w:proofErr w:type="spellStart"/>
-      <w:r>
-        <w:t>remote_</w:t>
-      </w:r>
-      <w:proofErr w:type="gramStart"/>
-      <w:r>
-        <w:t>addr</w:t>
-      </w:r>
-      <w:proofErr w:type="spellEnd"/>
-      <w:r>
-        <w:t>;</w:t>
-      </w:r>
-      <w:proofErr w:type="gramEnd"/>
-    </w:p>
-    <w:p>
-      <w:pPr>
-        <w:pStyle w:val="ListParagraph"/>
-      </w:pPr>
-      <w:r>
-        <w:t xml:space="preserve">  </w:t>
-      </w:r>
-      <w:r>
-        <w:tab/>
-      </w:r>
-      <w:r>
-        <w:t>}</w:t>
-      </w:r>
-    </w:p>
-    <w:p>
-      <w:pPr>
-        <w:pStyle w:val="ListParagraph"/>
-      </w:pPr>
-    </w:p>
-    <w:p>
-      <w:pPr>
-        <w:pStyle w:val="ListParagraph"/>
-        <w:numPr>
-          <w:ilvl w:val="0"/>
-          <w:numId w:val="5"/>
-        </w:numPr>
-      </w:pPr>
-      <w:r>
-        <w:t>After adding the configuration, nginx needs to be restarted:</w:t>
-      </w:r>
-    </w:p>
-    <w:p>
-      <w:pPr>
-        <w:pStyle w:val="NormalWeb"/>
-        <w:numPr>
-          <w:ilvl w:val="1"/>
-          <w:numId w:val="5"/>
-        </w:numPr>
-        <w:spacing w:before="0" w:beforeAutospacing="0" w:after="0" w:afterAutospacing="0"/>
-        <w:rPr>
-          <w:rFonts w:ascii="-apple-system" w:hAnsi="-apple-system" w:cs="Calibri"/>
-          <w:sz w:val="21"/>
-          <w:szCs w:val="21"/>
-          <w:lang w:val="en-150"/>
-        </w:rPr>
-      </w:pPr>
-      <w:proofErr w:type="spellStart"/>
-      <w:r>
-        <w:rPr>
-          <w:rFonts w:ascii="-apple-system" w:hAnsi="-apple-system" w:cs="Calibri"/>
-          <w:sz w:val="21"/>
-          <w:szCs w:val="21"/>
-          <w:lang w:val="en-150"/>
-        </w:rPr>
-        <w:t>sudo</w:t>
-      </w:r>
-      <w:proofErr w:type="spellEnd"/>
-      <w:r>
-        <w:rPr>
-          <w:rFonts w:ascii="-apple-system" w:hAnsi="-apple-system" w:cs="Calibri"/>
-          <w:sz w:val="21"/>
-          <w:szCs w:val="21"/>
-          <w:lang w:val="en-150"/>
-        </w:rPr>
-        <w:t xml:space="preserve"> service nginx </w:t>
-      </w:r>
-      <w:proofErr w:type="gramStart"/>
-      <w:r>
-        <w:rPr>
-          <w:rFonts w:ascii="-apple-system" w:hAnsi="-apple-system" w:cs="Calibri"/>
-          <w:sz w:val="21"/>
-          <w:szCs w:val="21"/>
-          <w:lang w:val="en-150"/>
-        </w:rPr>
-        <w:t>reload</w:t>
-      </w:r>
-      <w:proofErr w:type="gramEnd"/>
     </w:p>
     <w:p>
       <w:pPr>
@@ -603,7 +275,6 @@
         </w:numPr>
       </w:pPr>
       <w:r>
-        <w:lastRenderedPageBreak/>
         <w:t>./</w:t>
       </w:r>
       <w:r>
@@ -663,6 +334,484 @@
         <w:pStyle w:val="Heading1"/>
       </w:pPr>
       <w:r>
+        <w:t>Running Behind Nginx Configuration</w:t>
+      </w:r>
+    </w:p>
+    <w:p>
+      <w:pPr>
+        <w:pStyle w:val="NormalWeb"/>
+        <w:numPr>
+          <w:ilvl w:val="0"/>
+          <w:numId w:val="5"/>
+        </w:numPr>
+        <w:spacing w:before="0" w:beforeAutospacing="0" w:after="0" w:afterAutospacing="0"/>
+        <w:rPr>
+          <w:rFonts w:asciiTheme="minorHAnsi" w:hAnsiTheme="minorHAnsi" w:cstheme="minorHAnsi"/>
+          <w:sz w:val="22"/>
+          <w:szCs w:val="22"/>
+        </w:rPr>
+      </w:pPr>
+      <w:r>
+        <w:rPr>
+          <w:rFonts w:asciiTheme="minorHAnsi" w:hAnsiTheme="minorHAnsi" w:cstheme="minorHAnsi"/>
+          <w:sz w:val="22"/>
+          <w:szCs w:val="22"/>
+        </w:rPr>
+        <w:t xml:space="preserve">The current deployment has been tested and worked successfully with </w:t>
+      </w:r>
+      <w:r>
+        <w:rPr>
+          <w:rFonts w:asciiTheme="minorHAnsi" w:hAnsiTheme="minorHAnsi" w:cstheme="minorHAnsi"/>
+          <w:sz w:val="22"/>
+          <w:szCs w:val="22"/>
+        </w:rPr>
+        <w:t>N</w:t>
+      </w:r>
+      <w:r>
+        <w:rPr>
+          <w:rFonts w:asciiTheme="minorHAnsi" w:hAnsiTheme="minorHAnsi" w:cstheme="minorHAnsi"/>
+          <w:sz w:val="22"/>
+          <w:szCs w:val="22"/>
+        </w:rPr>
+        <w:t>ginx</w:t>
+      </w:r>
+      <w:r>
+        <w:rPr>
+          <w:rFonts w:asciiTheme="minorHAnsi" w:hAnsiTheme="minorHAnsi" w:cstheme="minorHAnsi"/>
+          <w:sz w:val="22"/>
+          <w:szCs w:val="22"/>
+        </w:rPr>
+        <w:t xml:space="preserve"> and it is recommended to use it</w:t>
+      </w:r>
+      <w:r>
+        <w:rPr>
+          <w:rFonts w:asciiTheme="minorHAnsi" w:hAnsiTheme="minorHAnsi" w:cstheme="minorHAnsi"/>
+          <w:sz w:val="22"/>
+          <w:szCs w:val="22"/>
+        </w:rPr>
+        <w:t xml:space="preserve">. </w:t>
+      </w:r>
+      <w:r>
+        <w:rPr>
+          <w:rFonts w:asciiTheme="minorHAnsi" w:hAnsiTheme="minorHAnsi" w:cstheme="minorHAnsi"/>
+          <w:sz w:val="22"/>
+          <w:szCs w:val="22"/>
+        </w:rPr>
+        <w:t>If Nginx is not being used, you can easily start a Nginx Docker container directly using the Docker Compose file we have defined</w:t>
+      </w:r>
+      <w:r>
+        <w:rPr>
+          <w:rFonts w:asciiTheme="minorHAnsi" w:hAnsiTheme="minorHAnsi" w:cstheme="minorHAnsi"/>
+          <w:sz w:val="22"/>
+          <w:szCs w:val="22"/>
+        </w:rPr>
+        <w:t xml:space="preserve"> and </w:t>
+      </w:r>
+      <w:proofErr w:type="spellStart"/>
+      <w:r>
+        <w:rPr>
+          <w:rFonts w:asciiTheme="minorHAnsi" w:hAnsiTheme="minorHAnsi" w:cstheme="minorHAnsi"/>
+          <w:sz w:val="22"/>
+          <w:szCs w:val="22"/>
+        </w:rPr>
+        <w:t>toFHIR</w:t>
+      </w:r>
+      <w:proofErr w:type="spellEnd"/>
+      <w:r>
+        <w:rPr>
+          <w:rFonts w:asciiTheme="minorHAnsi" w:hAnsiTheme="minorHAnsi" w:cstheme="minorHAnsi"/>
+          <w:sz w:val="22"/>
+          <w:szCs w:val="22"/>
+        </w:rPr>
+        <w:t xml:space="preserve"> will be available to use</w:t>
+      </w:r>
+      <w:r>
+        <w:rPr>
+          <w:rFonts w:asciiTheme="minorHAnsi" w:hAnsiTheme="minorHAnsi" w:cstheme="minorHAnsi"/>
+          <w:sz w:val="22"/>
+          <w:szCs w:val="22"/>
+        </w:rPr>
+        <w:t>:</w:t>
+      </w:r>
+    </w:p>
+    <w:p>
+      <w:pPr>
+        <w:pStyle w:val="NormalWeb"/>
+        <w:numPr>
+          <w:ilvl w:val="1"/>
+          <w:numId w:val="5"/>
+        </w:numPr>
+        <w:spacing w:before="0" w:beforeAutospacing="0" w:after="0" w:afterAutospacing="0"/>
+        <w:rPr>
+          <w:rFonts w:asciiTheme="minorHAnsi" w:hAnsiTheme="minorHAnsi" w:cstheme="minorHAnsi"/>
+          <w:sz w:val="22"/>
+          <w:szCs w:val="22"/>
+        </w:rPr>
+      </w:pPr>
+      <w:r>
+        <w:rPr>
+          <w:rFonts w:asciiTheme="minorHAnsi" w:hAnsiTheme="minorHAnsi" w:cstheme="minorHAnsi"/>
+          <w:sz w:val="22"/>
+          <w:szCs w:val="22"/>
+        </w:rPr>
+        <w:t>./</w:t>
+      </w:r>
+      <w:r>
+        <w:rPr>
+          <w:rFonts w:asciiTheme="minorHAnsi" w:hAnsiTheme="minorHAnsi" w:cstheme="minorHAnsi"/>
+          <w:sz w:val="22"/>
+          <w:szCs w:val="22"/>
+        </w:rPr>
+        <w:t>data-ingestion-suite</w:t>
+      </w:r>
+      <w:r>
+        <w:rPr>
+          <w:rFonts w:asciiTheme="minorHAnsi" w:hAnsiTheme="minorHAnsi" w:cstheme="minorHAnsi"/>
+          <w:sz w:val="22"/>
+          <w:szCs w:val="22"/>
+        </w:rPr>
+        <w:t>/</w:t>
+      </w:r>
+      <w:r>
+        <w:rPr>
+          <w:rFonts w:asciiTheme="minorHAnsi" w:hAnsiTheme="minorHAnsi" w:cstheme="minorHAnsi"/>
+          <w:sz w:val="22"/>
+          <w:szCs w:val="22"/>
+        </w:rPr>
+        <w:t>docker</w:t>
+      </w:r>
+      <w:r>
+        <w:rPr>
+          <w:rFonts w:asciiTheme="minorHAnsi" w:hAnsiTheme="minorHAnsi" w:cstheme="minorHAnsi"/>
+          <w:sz w:val="22"/>
+          <w:szCs w:val="22"/>
+        </w:rPr>
+        <w:t>/</w:t>
+      </w:r>
+      <w:r>
+        <w:rPr>
+          <w:rFonts w:asciiTheme="minorHAnsi" w:hAnsiTheme="minorHAnsi" w:cstheme="minorHAnsi"/>
+          <w:sz w:val="22"/>
+          <w:szCs w:val="22"/>
+        </w:rPr>
+        <w:t>proxy</w:t>
+      </w:r>
+      <w:r>
+        <w:rPr>
+          <w:rFonts w:asciiTheme="minorHAnsi" w:hAnsiTheme="minorHAnsi" w:cstheme="minorHAnsi"/>
+          <w:sz w:val="22"/>
+          <w:szCs w:val="22"/>
+        </w:rPr>
+        <w:t>/</w:t>
+      </w:r>
+      <w:r>
+        <w:rPr>
+          <w:rFonts w:asciiTheme="minorHAnsi" w:hAnsiTheme="minorHAnsi" w:cstheme="minorHAnsi"/>
+          <w:sz w:val="22"/>
+          <w:szCs w:val="22"/>
+        </w:rPr>
+        <w:t>run.sh</w:t>
+      </w:r>
+    </w:p>
+    <w:p>
+      <w:pPr>
+        <w:pStyle w:val="NormalWeb"/>
+        <w:spacing w:before="0" w:beforeAutospacing="0" w:after="0" w:afterAutospacing="0"/>
+        <w:ind w:left="1440"/>
+        <w:rPr>
+          <w:rFonts w:asciiTheme="minorHAnsi" w:hAnsiTheme="minorHAnsi" w:cstheme="minorHAnsi"/>
+          <w:sz w:val="22"/>
+          <w:szCs w:val="22"/>
+        </w:rPr>
+      </w:pPr>
+    </w:p>
+    <w:p>
+      <w:pPr>
+        <w:pStyle w:val="ListParagraph"/>
+        <w:numPr>
+          <w:ilvl w:val="0"/>
+          <w:numId w:val="5"/>
+        </w:numPr>
+      </w:pPr>
+      <w:r>
+        <w:t xml:space="preserve">If your host machine is </w:t>
+      </w:r>
+      <w:r>
+        <w:t xml:space="preserve">already </w:t>
+      </w:r>
+      <w:r>
+        <w:t xml:space="preserve">running nginx, </w:t>
+      </w:r>
+      <w:r>
+        <w:t xml:space="preserve">you can </w:t>
+      </w:r>
+      <w:r>
+        <w:t xml:space="preserve">insert </w:t>
+      </w:r>
+      <w:r>
+        <w:t xml:space="preserve">the following </w:t>
+      </w:r>
+      <w:r>
+        <w:t xml:space="preserve">proxy </w:t>
+      </w:r>
+      <w:r>
+        <w:t>configuration</w:t>
+      </w:r>
+      <w:r>
+        <w:t>:</w:t>
+      </w:r>
+      <w:r>
+        <w:t xml:space="preserve"> </w:t>
+      </w:r>
+    </w:p>
+    <w:p>
+      <w:pPr>
+        <w:pStyle w:val="ListParagraph"/>
+        <w:numPr>
+          <w:ilvl w:val="1"/>
+          <w:numId w:val="5"/>
+        </w:numPr>
+      </w:pPr>
+      <w:r>
+        <w:t>location /dt4h/</w:t>
+      </w:r>
+      <w:proofErr w:type="spellStart"/>
+      <w:r>
+        <w:t>tofhir</w:t>
+      </w:r>
+      <w:proofErr w:type="spellEnd"/>
+      <w:r>
+        <w:t>/</w:t>
+      </w:r>
+      <w:proofErr w:type="spellStart"/>
+      <w:r>
+        <w:t>api</w:t>
+      </w:r>
+      <w:proofErr w:type="spellEnd"/>
+      <w:r>
+        <w:t xml:space="preserve"> {</w:t>
+      </w:r>
+    </w:p>
+    <w:p>
+      <w:pPr>
+        <w:pStyle w:val="ListParagraph"/>
+      </w:pPr>
+      <w:r>
+        <w:t xml:space="preserve">    </w:t>
+      </w:r>
+      <w:r>
+        <w:tab/>
+      </w:r>
+      <w:r>
+        <w:tab/>
+      </w:r>
+      <w:proofErr w:type="spellStart"/>
+      <w:r>
+        <w:t>proxy_pass</w:t>
+      </w:r>
+      <w:proofErr w:type="spellEnd"/>
+      <w:r>
+        <w:t xml:space="preserve"> </w:t>
+      </w:r>
+      <w:proofErr w:type="gramStart"/>
+      <w:r>
+        <w:t>http://127.0.0.1:6085/tofhir;</w:t>
+      </w:r>
+      <w:proofErr w:type="gramEnd"/>
+    </w:p>
+    <w:p>
+      <w:pPr>
+        <w:pStyle w:val="ListParagraph"/>
+      </w:pPr>
+      <w:r>
+        <w:t xml:space="preserve">  </w:t>
+      </w:r>
+      <w:r>
+        <w:tab/>
+      </w:r>
+      <w:r>
+        <w:tab/>
+      </w:r>
+      <w:proofErr w:type="spellStart"/>
+      <w:r>
+        <w:t>proxy_set_header</w:t>
+      </w:r>
+      <w:proofErr w:type="spellEnd"/>
+      <w:r>
+        <w:t xml:space="preserve"> Host $</w:t>
+      </w:r>
+      <w:proofErr w:type="gramStart"/>
+      <w:r>
+        <w:t>host;</w:t>
+      </w:r>
+      <w:proofErr w:type="gramEnd"/>
+    </w:p>
+    <w:p>
+      <w:pPr>
+        <w:pStyle w:val="ListParagraph"/>
+        <w:ind w:left="1440" w:firstLine="720"/>
+      </w:pPr>
+      <w:proofErr w:type="spellStart"/>
+      <w:r>
+        <w:t>proxy_set_header</w:t>
+      </w:r>
+      <w:proofErr w:type="spellEnd"/>
+      <w:r>
+        <w:t xml:space="preserve"> X-Real-IP $</w:t>
+      </w:r>
+      <w:proofErr w:type="spellStart"/>
+      <w:r>
+        <w:t>remote_</w:t>
+      </w:r>
+      <w:proofErr w:type="gramStart"/>
+      <w:r>
+        <w:t>addr</w:t>
+      </w:r>
+      <w:proofErr w:type="spellEnd"/>
+      <w:r>
+        <w:t>;</w:t>
+      </w:r>
+      <w:proofErr w:type="gramEnd"/>
+    </w:p>
+    <w:p>
+      <w:pPr>
+        <w:pStyle w:val="ListParagraph"/>
+        <w:ind w:left="1440"/>
+      </w:pPr>
+      <w:r>
+        <w:t>}</w:t>
+      </w:r>
+    </w:p>
+    <w:p>
+      <w:pPr>
+        <w:pStyle w:val="ListParagraph"/>
+        <w:ind w:firstLine="720"/>
+      </w:pPr>
+    </w:p>
+    <w:p>
+      <w:pPr>
+        <w:pStyle w:val="ListParagraph"/>
+        <w:ind w:firstLine="720"/>
+      </w:pPr>
+      <w:r>
+        <w:t>l</w:t>
+      </w:r>
+      <w:r>
+        <w:t>ocation /dt4h/</w:t>
+      </w:r>
+      <w:proofErr w:type="spellStart"/>
+      <w:r>
+        <w:t>tofhir</w:t>
+      </w:r>
+      <w:proofErr w:type="spellEnd"/>
+      <w:r>
+        <w:t xml:space="preserve"> {</w:t>
+      </w:r>
+    </w:p>
+    <w:p>
+      <w:pPr>
+        <w:pStyle w:val="ListParagraph"/>
+      </w:pPr>
+      <w:r>
+        <w:t xml:space="preserve">  </w:t>
+      </w:r>
+      <w:r>
+        <w:tab/>
+      </w:r>
+      <w:r>
+        <w:tab/>
+      </w:r>
+      <w:proofErr w:type="spellStart"/>
+      <w:r>
+        <w:t>proxy_pass</w:t>
+      </w:r>
+      <w:proofErr w:type="spellEnd"/>
+      <w:r>
+        <w:t xml:space="preserve"> </w:t>
+      </w:r>
+      <w:proofErr w:type="gramStart"/>
+      <w:r>
+        <w:t>http://127.0.0.1:6082/;</w:t>
+      </w:r>
+      <w:proofErr w:type="gramEnd"/>
+    </w:p>
+    <w:p>
+      <w:pPr>
+        <w:pStyle w:val="ListParagraph"/>
+      </w:pPr>
+      <w:r>
+        <w:t xml:space="preserve">  </w:t>
+      </w:r>
+      <w:r>
+        <w:tab/>
+      </w:r>
+      <w:r>
+        <w:tab/>
+      </w:r>
+      <w:proofErr w:type="spellStart"/>
+      <w:r>
+        <w:t>proxy_set_header</w:t>
+      </w:r>
+      <w:proofErr w:type="spellEnd"/>
+      <w:r>
+        <w:t xml:space="preserve"> Host $</w:t>
+      </w:r>
+      <w:proofErr w:type="gramStart"/>
+      <w:r>
+        <w:t>host;</w:t>
+      </w:r>
+      <w:proofErr w:type="gramEnd"/>
+    </w:p>
+    <w:p>
+      <w:pPr>
+        <w:pStyle w:val="ListParagraph"/>
+      </w:pPr>
+      <w:r>
+        <w:t xml:space="preserve">  </w:t>
+      </w:r>
+      <w:r>
+        <w:tab/>
+      </w:r>
+      <w:r>
+        <w:tab/>
+      </w:r>
+      <w:proofErr w:type="spellStart"/>
+      <w:r>
+        <w:t>proxy_set_header</w:t>
+      </w:r>
+      <w:proofErr w:type="spellEnd"/>
+      <w:r>
+        <w:t xml:space="preserve"> X-Real-IP $</w:t>
+      </w:r>
+      <w:proofErr w:type="spellStart"/>
+      <w:r>
+        <w:t>remote_</w:t>
+      </w:r>
+      <w:proofErr w:type="gramStart"/>
+      <w:r>
+        <w:t>addr</w:t>
+      </w:r>
+      <w:proofErr w:type="spellEnd"/>
+      <w:r>
+        <w:t>;</w:t>
+      </w:r>
+      <w:proofErr w:type="gramEnd"/>
+    </w:p>
+    <w:p>
+      <w:pPr>
+        <w:pStyle w:val="ListParagraph"/>
+        <w:ind w:firstLine="720"/>
+      </w:pPr>
+      <w:r>
+        <w:t>}</w:t>
+      </w:r>
+    </w:p>
+    <w:p>
+      <w:pPr>
+        <w:pStyle w:val="Heading1"/>
+      </w:pPr>
+      <w:r>
+        <w:lastRenderedPageBreak/>
         <w:t>Execution of Mappings with Dummy Data</w:t>
       </w:r>
     </w:p>
@@ -761,20 +910,20 @@
       <w:r>
         <w:t xml:space="preserve">Click on </w:t>
       </w:r>
+      <w:r>
+        <w:t>your</w:t>
+      </w:r>
+      <w:r>
+        <w:t xml:space="preserve"> </w:t>
+      </w:r>
+      <w:r>
+        <w:t xml:space="preserve">project and click on </w:t>
+      </w:r>
       <w:proofErr w:type="gramStart"/>
       <w:r>
-        <w:t xml:space="preserve">the </w:t>
-      </w:r>
-      <w:r>
-        <w:t>your</w:t>
+        <w:t>Open</w:t>
       </w:r>
       <w:proofErr w:type="gramEnd"/>
-      <w:r>
-        <w:t xml:space="preserve"> </w:t>
-      </w:r>
-      <w:r>
-        <w:t>project and click on Open</w:t>
-      </w:r>
     </w:p>
     <w:p>
       <w:pPr>
@@ -921,7 +1070,7 @@
 </file>
 
 <file path=word/numbering.xml><?xml version="1.0" encoding="utf-8"?>
-<w:numbering xmlns:wpc="http://schemas.microsoft.com/office/word/2010/wordprocessingCanvas" xmlns:cx="http://schemas.microsoft.com/office/drawing/2014/chartex" xmlns:cx1="http://schemas.microsoft.com/office/drawing/2015/9/8/chartex" xmlns:cx2="http://schemas.microsoft.com/office/drawing/2015/10/21/chartex" xmlns:cx3="http://schemas.microsoft.com/office/drawing/2016/5/9/chartex" xmlns:cx4="http://schemas.microsoft.com/office/drawing/2016/5/10/chartex" xmlns:cx5="http://schemas.microsoft.com/office/drawing/2016/5/11/chartex" xmlns:cx6="http://schemas.microsoft.com/office/drawing/2016/5/12/chartex" xmlns:cx7="http://schemas.microsoft.com/office/drawing/2016/5/13/chartex" xmlns:cx8="http://schemas.microsoft.com/office/drawing/2016/5/14/chartex" xmlns:mc="http://schemas.openxmlformats.org/markup-compatibility/2006" xmlns:aink="http://schemas.microsoft.com/office/drawing/2016/ink" xmlns:am3d="http://schemas.microsoft.com/office/drawing/2017/model3d" xmlns:o="urn:schemas-microsoft-com:office:office" xmlns:oel="http://schemas.microsoft.com/office/2019/extlst" xmlns:r="http://schemas.openxmlformats.org/officeDocument/2006/relationships" xmlns:m="http://schemas.openxmlformats.org/officeDocument/2006/math" xmlns:v="urn:schemas-microsoft-com:vml" xmlns:wp14="http://schemas.microsoft.com/office/word/2010/wordprocessingDrawing" xmlns:wp="http://schemas.openxmlformats.org/drawingml/2006/wordprocessingDrawing" xmlns:w10="urn:schemas-microsoft-com:office:word" xmlns:w="http://schemas.openxmlformats.org/wordprocessingml/2006/main" xmlns:w14="http://schemas.microsoft.com/office/word/2010/wordml" xmlns:w15="http://schemas.microsoft.com/office/word/2012/wordml" xmlns:w16cex="http://schemas.microsoft.com/office/word/2018/wordml/cex" xmlns:w16cid="http://schemas.microsoft.com/office/word/2016/wordml/cid" xmlns:w16="http://schemas.microsoft.com/office/word/2018/wordml" xmlns:w16sdtdh="http://schemas.microsoft.com/office/word/2020/wordml/sdtdatahash" xmlns:w16se="http://schemas.microsoft.com/office/word/2015/wordml/symex" xmlns:wpg="http://schemas.microsoft.com/office/word/2010/wordprocessingGroup" xmlns:wpi="http://schemas.microsoft.com/office/word/2010/wordprocessingInk" xmlns:wne="http://schemas.microsoft.com/office/word/2006/wordml" xmlns:wps="http://schemas.microsoft.com/office/word/2010/wordprocessingShape" mc:Ignorable="w14 w15 w16se w16cid w16 w16cex w16sdtdh wp14">
+<w:numbering xmlns:wpc="http://schemas.microsoft.com/office/word/2010/wordprocessingCanvas" xmlns:cx="http://schemas.microsoft.com/office/drawing/2014/chartex" xmlns:cx1="http://schemas.microsoft.com/office/drawing/2015/9/8/chartex" xmlns:cx2="http://schemas.microsoft.com/office/drawing/2015/10/21/chartex" xmlns:cx3="http://schemas.microsoft.com/office/drawing/2016/5/9/chartex" xmlns:cx4="http://schemas.microsoft.com/office/drawing/2016/5/10/chartex" xmlns:cx5="http://schemas.microsoft.com/office/drawing/2016/5/11/chartex" xmlns:cx6="http://schemas.microsoft.com/office/drawing/2016/5/12/chartex" xmlns:cx7="http://schemas.microsoft.com/office/drawing/2016/5/13/chartex" xmlns:cx8="http://schemas.microsoft.com/office/drawing/2016/5/14/chartex" xmlns:mc="http://schemas.openxmlformats.org/markup-compatibility/2006" xmlns:aink="http://schemas.microsoft.com/office/drawing/2016/ink" xmlns:am3d="http://schemas.microsoft.com/office/drawing/2017/model3d" xmlns:o="urn:schemas-microsoft-com:office:office" xmlns:oel="http://schemas.microsoft.com/office/2019/extlst" xmlns:r="http://schemas.openxmlformats.org/officeDocument/2006/relationships" xmlns:m="http://schemas.openxmlformats.org/officeDocument/2006/math" xmlns:v="urn:schemas-microsoft-com:vml" xmlns:wp14="http://schemas.microsoft.com/office/word/2010/wordprocessingDrawing" xmlns:wp="http://schemas.openxmlformats.org/drawingml/2006/wordprocessingDrawing" xmlns:w10="urn:schemas-microsoft-com:office:word" xmlns:w="http://schemas.openxmlformats.org/wordprocessingml/2006/main" xmlns:w14="http://schemas.microsoft.com/office/word/2010/wordml" xmlns:w15="http://schemas.microsoft.com/office/word/2012/wordml" xmlns:w16cex="http://schemas.microsoft.com/office/word/2018/wordml/cex" xmlns:w16cid="http://schemas.microsoft.com/office/word/2016/wordml/cid" xmlns:w16="http://schemas.microsoft.com/office/word/2018/wordml" xmlns:w16du="http://schemas.microsoft.com/office/word/2023/wordml/word16du" xmlns:w16sdtdh="http://schemas.microsoft.com/office/word/2020/wordml/sdtdatahash" xmlns:w16se="http://schemas.microsoft.com/office/word/2015/wordml/symex" xmlns:wpg="http://schemas.microsoft.com/office/word/2010/wordprocessingGroup" xmlns:wpi="http://schemas.microsoft.com/office/word/2010/wordprocessingInk" xmlns:wne="http://schemas.microsoft.com/office/word/2006/wordml" xmlns:wps="http://schemas.microsoft.com/office/word/2010/wordprocessingShape" mc:Ignorable="w14 w15 w16se w16cid w16 w16cex w16sdtdh w16du wp14">
   <w:abstractNum w:abstractNumId="0" w15:restartNumberingAfterBreak="0">
     <w:nsid w:val="075D1D70"/>
     <w:multiLevelType w:val="hybridMultilevel"/>
@@ -1618,7 +1767,7 @@
 </file>
 
 <file path=word/styles.xml><?xml version="1.0" encoding="utf-8"?>
-<w:styles xmlns:mc="http://schemas.openxmlformats.org/markup-compatibility/2006" xmlns:r="http://schemas.openxmlformats.org/officeDocument/2006/relationships" xmlns:w="http://schemas.openxmlformats.org/wordprocessingml/2006/main" xmlns:w14="http://schemas.microsoft.com/office/word/2010/wordml" xmlns:w15="http://schemas.microsoft.com/office/word/2012/wordml" xmlns:w16cex="http://schemas.microsoft.com/office/word/2018/wordml/cex" xmlns:w16cid="http://schemas.microsoft.com/office/word/2016/wordml/cid" xmlns:w16="http://schemas.microsoft.com/office/word/2018/wordml" xmlns:w16sdtdh="http://schemas.microsoft.com/office/word/2020/wordml/sdtdatahash" xmlns:w16se="http://schemas.microsoft.com/office/word/2015/wordml/symex" mc:Ignorable="w14 w15 w16se w16cid w16 w16cex w16sdtdh">
+<w:styles xmlns:mc="http://schemas.openxmlformats.org/markup-compatibility/2006" xmlns:r="http://schemas.openxmlformats.org/officeDocument/2006/relationships" xmlns:w="http://schemas.openxmlformats.org/wordprocessingml/2006/main" xmlns:w14="http://schemas.microsoft.com/office/word/2010/wordml" xmlns:w15="http://schemas.microsoft.com/office/word/2012/wordml" xmlns:w16cex="http://schemas.microsoft.com/office/word/2018/wordml/cex" xmlns:w16cid="http://schemas.microsoft.com/office/word/2016/wordml/cid" xmlns:w16="http://schemas.microsoft.com/office/word/2018/wordml" xmlns:w16du="http://schemas.microsoft.com/office/word/2023/wordml/word16du" xmlns:w16sdtdh="http://schemas.microsoft.com/office/word/2020/wordml/sdtdatahash" xmlns:w16se="http://schemas.microsoft.com/office/word/2015/wordml/symex" mc:Ignorable="w14 w15 w16se w16cid w16 w16cex w16sdtdh w16du">
   <w:docDefaults>
     <w:rPrDefault>
       <w:rPr>
@@ -2441,26 +2590,6 @@
 </file>
 
 <file path=customXml/item1.xml><?xml version="1.0" encoding="utf-8"?>
-<?mso-contentType ?>
-<FormTemplates xmlns="http://schemas.microsoft.com/sharepoint/v3/contenttype/forms">
-  <Display>DocumentLibraryForm</Display>
-  <Edit>DocumentLibraryForm</Edit>
-  <New>DocumentLibraryForm</New>
-</FormTemplates>
-</file>
-
-<file path=customXml/item2.xml><?xml version="1.0" encoding="utf-8"?>
-<p:properties xmlns:p="http://schemas.microsoft.com/office/2006/metadata/properties" xmlns:xsi="http://www.w3.org/2001/XMLSchema-instance" xmlns:pc="http://schemas.microsoft.com/office/infopath/2007/PartnerControls">
-  <documentManagement>
-    <lcf76f155ced4ddcb4097134ff3c332f xmlns="7f303f12-39f3-4ddc-990e-61ca0eca84e8">
-      <Terms xmlns="http://schemas.microsoft.com/office/infopath/2007/PartnerControls"/>
-    </lcf76f155ced4ddcb4097134ff3c332f>
-    <TaxCatchAll xmlns="e4bd4c60-86c7-4f32-9686-ae3fac63e826" xsi:nil="true"/>
-  </documentManagement>
-</p:properties>
-</file>
-
-<file path=customXml/item3.xml><?xml version="1.0" encoding="utf-8"?>
 <ct:contentTypeSchema xmlns:ct="http://schemas.microsoft.com/office/2006/metadata/contentType" xmlns:ma="http://schemas.microsoft.com/office/2006/metadata/properties/metaAttributes" ct:_="" ma:_="" ma:contentTypeName="Document" ma:contentTypeID="0x010100FB9356611D900148B414B6772615AB59" ma:contentTypeVersion="14" ma:contentTypeDescription="Create a new document." ma:contentTypeScope="" ma:versionID="e1724914db94892a9d1113ad9d688dc7">
   <xsd:schema xmlns:xsd="http://www.w3.org/2001/XMLSchema" xmlns:xs="http://www.w3.org/2001/XMLSchema" xmlns:p="http://schemas.microsoft.com/office/2006/metadata/properties" xmlns:ns2="7f303f12-39f3-4ddc-990e-61ca0eca84e8" xmlns:ns3="e4bd4c60-86c7-4f32-9686-ae3fac63e826" targetNamespace="http://schemas.microsoft.com/office/2006/metadata/properties" ma:root="true" ma:fieldsID="c3e3fe0224f98fe8adb07db7786033c6" ns2:_="" ns3:_="">
     <xsd:import namespace="7f303f12-39f3-4ddc-990e-61ca0eca84e8"/>
@@ -2691,10 +2820,41 @@
 </ct:contentTypeSchema>
 </file>
 
+<file path=customXml/item2.xml><?xml version="1.0" encoding="utf-8"?>
+<p:properties xmlns:p="http://schemas.microsoft.com/office/2006/metadata/properties" xmlns:xsi="http://www.w3.org/2001/XMLSchema-instance" xmlns:pc="http://schemas.microsoft.com/office/infopath/2007/PartnerControls">
+  <documentManagement>
+    <lcf76f155ced4ddcb4097134ff3c332f xmlns="7f303f12-39f3-4ddc-990e-61ca0eca84e8">
+      <Terms xmlns="http://schemas.microsoft.com/office/infopath/2007/PartnerControls"/>
+    </lcf76f155ced4ddcb4097134ff3c332f>
+    <TaxCatchAll xmlns="e4bd4c60-86c7-4f32-9686-ae3fac63e826" xsi:nil="true"/>
+  </documentManagement>
+</p:properties>
+</file>
+
+<file path=customXml/item3.xml><?xml version="1.0" encoding="utf-8"?>
+<?mso-contentType ?>
+<FormTemplates xmlns="http://schemas.microsoft.com/sharepoint/v3/contenttype/forms">
+  <Display>DocumentLibraryForm</Display>
+  <Edit>DocumentLibraryForm</Edit>
+  <New>DocumentLibraryForm</New>
+</FormTemplates>
+</file>
+
 <file path=customXml/itemProps1.xml><?xml version="1.0" encoding="utf-8"?>
-<ds:datastoreItem xmlns:ds="http://schemas.openxmlformats.org/officeDocument/2006/customXml" ds:itemID="{C3E6AFA5-C182-4374-935A-97834E4E8DD9}">
+<ds:datastoreItem xmlns:ds="http://schemas.openxmlformats.org/officeDocument/2006/customXml" ds:itemID="{7617B0AF-2590-492A-8AF9-5466BB0DCB46}">
   <ds:schemaRefs>
-    <ds:schemaRef ds:uri="http://schemas.microsoft.com/sharepoint/v3/contenttype/forms"/>
+    <ds:schemaRef ds:uri="http://schemas.microsoft.com/office/2006/metadata/contentType"/>
+    <ds:schemaRef ds:uri="http://schemas.microsoft.com/office/2006/metadata/properties/metaAttributes"/>
+    <ds:schemaRef ds:uri="http://www.w3.org/2001/XMLSchema"/>
+    <ds:schemaRef ds:uri="http://schemas.microsoft.com/office/2006/metadata/properties"/>
+    <ds:schemaRef ds:uri="7f303f12-39f3-4ddc-990e-61ca0eca84e8"/>
+    <ds:schemaRef ds:uri="e4bd4c60-86c7-4f32-9686-ae3fac63e826"/>
+    <ds:schemaRef ds:uri="http://schemas.microsoft.com/office/2006/documentManagement/types"/>
+    <ds:schemaRef ds:uri="http://schemas.microsoft.com/office/infopath/2007/PartnerControls"/>
+    <ds:schemaRef ds:uri="http://schemas.openxmlformats.org/package/2006/metadata/core-properties"/>
+    <ds:schemaRef ds:uri="http://purl.org/dc/elements/1.1/"/>
+    <ds:schemaRef ds:uri="http://purl.org/dc/terms/"/>
+    <ds:schemaRef ds:uri="http://schemas.microsoft.com/internal/obd"/>
   </ds:schemaRefs>
 </ds:datastoreItem>
 </file>
@@ -2711,20 +2871,9 @@
 </file>
 
 <file path=customXml/itemProps3.xml><?xml version="1.0" encoding="utf-8"?>
-<ds:datastoreItem xmlns:ds="http://schemas.openxmlformats.org/officeDocument/2006/customXml" ds:itemID="{7617B0AF-2590-492A-8AF9-5466BB0DCB46}">
+<ds:datastoreItem xmlns:ds="http://schemas.openxmlformats.org/officeDocument/2006/customXml" ds:itemID="{C3E6AFA5-C182-4374-935A-97834E4E8DD9}">
   <ds:schemaRefs>
-    <ds:schemaRef ds:uri="http://schemas.microsoft.com/office/2006/metadata/contentType"/>
-    <ds:schemaRef ds:uri="http://schemas.microsoft.com/office/2006/metadata/properties/metaAttributes"/>
-    <ds:schemaRef ds:uri="http://www.w3.org/2001/XMLSchema"/>
-    <ds:schemaRef ds:uri="http://schemas.microsoft.com/office/2006/metadata/properties"/>
-    <ds:schemaRef ds:uri="7f303f12-39f3-4ddc-990e-61ca0eca84e8"/>
-    <ds:schemaRef ds:uri="e4bd4c60-86c7-4f32-9686-ae3fac63e826"/>
-    <ds:schemaRef ds:uri="http://schemas.microsoft.com/office/2006/documentManagement/types"/>
-    <ds:schemaRef ds:uri="http://schemas.microsoft.com/office/infopath/2007/PartnerControls"/>
-    <ds:schemaRef ds:uri="http://schemas.openxmlformats.org/package/2006/metadata/core-properties"/>
-    <ds:schemaRef ds:uri="http://purl.org/dc/elements/1.1/"/>
-    <ds:schemaRef ds:uri="http://purl.org/dc/terms/"/>
-    <ds:schemaRef ds:uri="http://schemas.microsoft.com/internal/obd"/>
+    <ds:schemaRef ds:uri="http://schemas.microsoft.com/sharepoint/v3/contenttype/forms"/>
   </ds:schemaRefs>
 </ds:datastoreItem>
 </file>
</xml_diff>